<commit_message>
Site updated: 2023-03-11 23:40:27
</commit_message>
<xml_diff>
--- a/lrc/test.docx
+++ b/lrc/test.docx
@@ -2,7 +2,396 @@
 <file path=word/document.xml><?xml version="1.0" encoding="utf-8"?>
 <w:document xmlns:wpc="http://schemas.microsoft.com/office/word/2010/wordprocessingCanvas" xmlns:cx="http://schemas.microsoft.com/office/drawing/2014/chartex" xmlns:cx1="http://schemas.microsoft.com/office/drawing/2015/9/8/chartex" xmlns:cx2="http://schemas.microsoft.com/office/drawing/2015/10/21/chartex" xmlns:cx3="http://schemas.microsoft.com/office/drawing/2016/5/9/chartex" xmlns:cx4="http://schemas.microsoft.com/office/drawing/2016/5/10/chartex" xmlns:cx5="http://schemas.microsoft.com/office/drawing/2016/5/11/chartex" xmlns:cx6="http://schemas.microsoft.com/office/drawing/2016/5/12/chartex" xmlns:cx7="http://schemas.microsoft.com/office/drawing/2016/5/13/chartex" xmlns:cx8="http://schemas.microsoft.com/office/drawing/2016/5/14/chartex" xmlns:mc="http://schemas.openxmlformats.org/markup-compatibility/2006" xmlns:aink="http://schemas.microsoft.com/office/drawing/2016/ink" xmlns:am3d="http://schemas.microsoft.com/office/drawing/2017/model3d" xmlns:o="urn:schemas-microsoft-com:office:office" xmlns:oel="http://schemas.microsoft.com/office/2019/extlst" xmlns:r="http://schemas.openxmlformats.org/officeDocument/2006/relationships" xmlns:m="http://schemas.openxmlformats.org/officeDocument/2006/math" xmlns:v="urn:schemas-microsoft-com:vml" xmlns:wp14="http://schemas.microsoft.com/office/word/2010/wordprocessingDrawing" xmlns:wp="http://schemas.openxmlformats.org/drawingml/2006/wordprocessingDrawing" xmlns:w10="urn:schemas-microsoft-com:office:word" xmlns:w="http://schemas.openxmlformats.org/wordprocessingml/2006/main" xmlns:w14="http://schemas.microsoft.com/office/word/2010/wordml" xmlns:w15="http://schemas.microsoft.com/office/word/2012/wordml" xmlns:w16cex="http://schemas.microsoft.com/office/word/2018/wordml/cex" xmlns:w16cid="http://schemas.microsoft.com/office/word/2016/wordml/cid" xmlns:w16="http://schemas.microsoft.com/office/word/2018/wordml" xmlns:w16sdtdh="http://schemas.microsoft.com/office/word/2020/wordml/sdtdatahash" xmlns:w16se="http://schemas.microsoft.com/office/word/2015/wordml/symex" xmlns:wpg="http://schemas.microsoft.com/office/word/2010/wordprocessingGroup" xmlns:wpi="http://schemas.microsoft.com/office/word/2010/wordprocessingInk" xmlns:wne="http://schemas.microsoft.com/office/word/2006/wordml" xmlns:wps="http://schemas.microsoft.com/office/word/2010/wordprocessingShape" mc:Ignorable="w14 w15 w16se w16cid w16 w16cex w16sdtdh wp14">
   <w:body>
-    <w:p/>
+    <w:p>
+      <w:r>
+        <w:t xml:space="preserve">        {</w:t>
+      </w:r>
+    </w:p>
+    <w:p>
+      <w:r>
+        <w:t xml:space="preserve">            name: 'Not the Sun',</w:t>
+      </w:r>
+    </w:p>
+    <w:p>
+      <w:r>
+        <w:t xml:space="preserve">            artist: 'Brand New',</w:t>
+      </w:r>
+    </w:p>
+    <w:p>
+      <w:r>
+        <w:t xml:space="preserve">            url: 'http://music.163.com/song/media/outer/</w:t>
+      </w:r>
+      <w:proofErr w:type="spellStart"/>
+      <w:r>
+        <w:t>url?id</w:t>
+      </w:r>
+      <w:proofErr w:type="spellEnd"/>
+      <w:r>
+        <w:t>=16813476.mp3',</w:t>
+      </w:r>
+    </w:p>
+    <w:p>
+      <w:r>
+        <w:t xml:space="preserve">            cover: 'http://p2.music.126.net/6Ur8Mk5-BweGCZzZLVRc_A==/109951167637374655.jpg',</w:t>
+      </w:r>
+    </w:p>
+    <w:p>
+      <w:r>
+        <w:t xml:space="preserve">            </w:t>
+      </w:r>
+      <w:proofErr w:type="spellStart"/>
+      <w:r>
+        <w:t>lrc</w:t>
+      </w:r>
+      <w:proofErr w:type="spellEnd"/>
+      <w:r>
+        <w:t xml:space="preserve">: 'https://redatom.top/lrc/Not the </w:t>
+      </w:r>
+      <w:proofErr w:type="spellStart"/>
+      <w:r>
+        <w:t>Sun.lrc</w:t>
+      </w:r>
+      <w:proofErr w:type="spellEnd"/>
+      <w:r>
+        <w:t>'</w:t>
+      </w:r>
+    </w:p>
+    <w:p>
+      <w:r>
+        <w:t xml:space="preserve">        },</w:t>
+      </w:r>
+    </w:p>
+    <w:p>
+      <w:r>
+        <w:t xml:space="preserve">        {</w:t>
+      </w:r>
+    </w:p>
+    <w:p>
+      <w:r>
+        <w:t xml:space="preserve">            name: 'It's You',</w:t>
+      </w:r>
+    </w:p>
+    <w:p>
+      <w:r>
+        <w:t xml:space="preserve">            artist: 'Animal Collective',</w:t>
+      </w:r>
+    </w:p>
+    <w:p>
+      <w:r>
+        <w:t xml:space="preserve">            url: 'http://music.163.com/song/media/outer/</w:t>
+      </w:r>
+      <w:proofErr w:type="spellStart"/>
+      <w:r>
+        <w:t>url?id</w:t>
+      </w:r>
+      <w:proofErr w:type="spellEnd"/>
+      <w:r>
+        <w:t>=16493900.mp3',</w:t>
+      </w:r>
+    </w:p>
+    <w:p>
+      <w:r>
+        <w:t xml:space="preserve">            cover: 'http://p2.music.126.net/muuLitiDCJdAEVnbfSBCaQ==/109951165166485770.jpg',</w:t>
+      </w:r>
+    </w:p>
+    <w:p>
+      <w:r>
+        <w:t xml:space="preserve">            </w:t>
+      </w:r>
+      <w:proofErr w:type="spellStart"/>
+      <w:r>
+        <w:t>lrc</w:t>
+      </w:r>
+      <w:proofErr w:type="spellEnd"/>
+      <w:r>
+        <w:t xml:space="preserve">: ''https://redatom.top/lrc/It's </w:t>
+      </w:r>
+      <w:proofErr w:type="spellStart"/>
+      <w:r>
+        <w:t>You.lrc</w:t>
+      </w:r>
+      <w:proofErr w:type="spellEnd"/>
+      <w:r>
+        <w:t>'</w:t>
+      </w:r>
+    </w:p>
+    <w:p>
+      <w:r>
+        <w:t xml:space="preserve">        },</w:t>
+      </w:r>
+    </w:p>
+    <w:p>
+      <w:r>
+        <w:t xml:space="preserve">        {</w:t>
+      </w:r>
+    </w:p>
+    <w:p>
+      <w:r>
+        <w:t xml:space="preserve">            name: '午後',</w:t>
+      </w:r>
+    </w:p>
+    <w:p>
+      <w:r>
+        <w:t xml:space="preserve">            artist: 'death's dynamic shroud',</w:t>
+      </w:r>
+    </w:p>
+    <w:p>
+      <w:r>
+        <w:t xml:space="preserve">            url: 'http://music.163.com/song/media/outer/</w:t>
+      </w:r>
+      <w:proofErr w:type="spellStart"/>
+      <w:r>
+        <w:t>url?id</w:t>
+      </w:r>
+      <w:proofErr w:type="spellEnd"/>
+      <w:r>
+        <w:t>=1392514991.mp3',</w:t>
+      </w:r>
+    </w:p>
+    <w:p>
+      <w:r>
+        <w:t xml:space="preserve">            cover: 'http://p1.music.126.net/LOOWgydP-ZdCL5zWC0mn9w==/109951164379853882.jpg',</w:t>
+      </w:r>
+    </w:p>
+    <w:p>
+      <w:r>
+        <w:t xml:space="preserve">            </w:t>
+      </w:r>
+      <w:proofErr w:type="spellStart"/>
+      <w:r>
+        <w:t>lrc</w:t>
+      </w:r>
+      <w:proofErr w:type="spellEnd"/>
+      <w:r>
+        <w:t>: ''</w:t>
+      </w:r>
+    </w:p>
+    <w:p>
+      <w:r>
+        <w:t xml:space="preserve">        },</w:t>
+      </w:r>
+    </w:p>
+    <w:p>
+      <w:r>
+        <w:t xml:space="preserve">        {</w:t>
+      </w:r>
+    </w:p>
+    <w:p>
+      <w:r>
+        <w:t xml:space="preserve">            name: 'The Other Side',</w:t>
+      </w:r>
+    </w:p>
+    <w:p>
+      <w:r>
+        <w:t xml:space="preserve">            artist: 'The Dismemberment Plan',</w:t>
+      </w:r>
+    </w:p>
+    <w:p>
+      <w:r>
+        <w:t xml:space="preserve">            url: 'http://music.163.com/song/media/outer/</w:t>
+      </w:r>
+      <w:proofErr w:type="spellStart"/>
+      <w:r>
+        <w:t>url?id</w:t>
+      </w:r>
+      <w:proofErr w:type="spellEnd"/>
+      <w:r>
+        <w:t>=19416116.mp3',</w:t>
+      </w:r>
+    </w:p>
+    <w:p>
+      <w:r>
+        <w:t xml:space="preserve">            cover: 'http://p1.music.126.net/5FQJEAhf7vEkTrnYtrdzMA==/109951166350043916.jpg',</w:t>
+      </w:r>
+    </w:p>
+    <w:p>
+      <w:r>
+        <w:t xml:space="preserve">            </w:t>
+      </w:r>
+      <w:proofErr w:type="spellStart"/>
+      <w:r>
+        <w:t>lrc</w:t>
+      </w:r>
+      <w:proofErr w:type="spellEnd"/>
+      <w:r>
+        <w:t xml:space="preserve">: 'https://redatom.top/lrc/The Other </w:t>
+      </w:r>
+      <w:proofErr w:type="spellStart"/>
+      <w:r>
+        <w:t>Side.lrc</w:t>
+      </w:r>
+      <w:proofErr w:type="spellEnd"/>
+      <w:r>
+        <w:t>'</w:t>
+      </w:r>
+    </w:p>
+    <w:p>
+      <w:r>
+        <w:t xml:space="preserve">        },</w:t>
+      </w:r>
+    </w:p>
+    <w:p>
+      <w:r>
+        <w:t xml:space="preserve">        {</w:t>
+      </w:r>
+    </w:p>
+    <w:p>
+      <w:r>
+        <w:t xml:space="preserve">            name: 'Liberation Frequency',</w:t>
+      </w:r>
+    </w:p>
+    <w:p>
+      <w:r>
+        <w:t xml:space="preserve">            artist: 'Refused',</w:t>
+      </w:r>
+    </w:p>
+    <w:p>
+      <w:r>
+        <w:t xml:space="preserve">            url: 'http://music.163.com/song/media/outer/</w:t>
+      </w:r>
+      <w:proofErr w:type="spellStart"/>
+      <w:r>
+        <w:t>url?id</w:t>
+      </w:r>
+      <w:proofErr w:type="spellEnd"/>
+      <w:r>
+        <w:t>=18751260.mp3',</w:t>
+      </w:r>
+    </w:p>
+    <w:p>
+      <w:r>
+        <w:t xml:space="preserve">            cover: 'http://p2.music.126.net/LDjG47cLPkMG41txhOHW8w==/109951164497608984.jpg',</w:t>
+      </w:r>
+    </w:p>
+    <w:p>
+      <w:r>
+        <w:t xml:space="preserve">            </w:t>
+      </w:r>
+      <w:proofErr w:type="spellStart"/>
+      <w:r>
+        <w:t>lrc</w:t>
+      </w:r>
+      <w:proofErr w:type="spellEnd"/>
+      <w:r>
+        <w:t xml:space="preserve">: 'https://redatom.top/lrc/Liberation </w:t>
+      </w:r>
+      <w:proofErr w:type="spellStart"/>
+      <w:r>
+        <w:t>Frequency.lrc</w:t>
+      </w:r>
+      <w:proofErr w:type="spellEnd"/>
+      <w:r>
+        <w:t>'</w:t>
+      </w:r>
+    </w:p>
+    <w:p>
+      <w:r>
+        <w:t xml:space="preserve">        },</w:t>
+      </w:r>
+    </w:p>
+    <w:p>
+      <w:r>
+        <w:t xml:space="preserve">        {</w:t>
+      </w:r>
+    </w:p>
+    <w:p>
+      <w:r>
+        <w:t xml:space="preserve">            name: '2:35 (Version 2)',</w:t>
+      </w:r>
+    </w:p>
+    <w:p>
+      <w:r>
+        <w:t xml:space="preserve">            artist: 'Spacemen 3',</w:t>
+      </w:r>
+    </w:p>
+    <w:p>
+      <w:r>
+        <w:t xml:space="preserve">            url: 'http://music.163.com/song/media/outer/</w:t>
+      </w:r>
+      <w:proofErr w:type="spellStart"/>
+      <w:r>
+        <w:t>url?id</w:t>
+      </w:r>
+      <w:proofErr w:type="spellEnd"/>
+      <w:r>
+        <w:t>=3430981.mp3',</w:t>
+      </w:r>
+    </w:p>
+    <w:p>
+      <w:r>
+        <w:lastRenderedPageBreak/>
+        <w:t xml:space="preserve">            cover: 'http://p2.music.126.net/ZXtenTd_P13JKQZ3YDlv6g==/1777910302120005.jpg',</w:t>
+      </w:r>
+    </w:p>
+    <w:p>
+      <w:r>
+        <w:t xml:space="preserve">            </w:t>
+      </w:r>
+      <w:proofErr w:type="spellStart"/>
+      <w:r>
+        <w:t>lrc</w:t>
+      </w:r>
+      <w:proofErr w:type="spellEnd"/>
+      <w:r>
+        <w:t>: ''</w:t>
+      </w:r>
+    </w:p>
+    <w:p>
+      <w:r>
+        <w:t xml:space="preserve">        },</w:t>
+      </w:r>
+    </w:p>
+    <w:p>
+      <w:r>
+        <w:t xml:space="preserve">        {</w:t>
+      </w:r>
+    </w:p>
+    <w:p>
+      <w:r>
+        <w:t xml:space="preserve">            name: 'Call of the Wild',</w:t>
+      </w:r>
+    </w:p>
+    <w:p>
+      <w:r>
+        <w:t xml:space="preserve">            artist: 'SB The Moor',</w:t>
+      </w:r>
+    </w:p>
+    <w:p>
+      <w:r>
+        <w:t xml:space="preserve">            url: 'http://music.163.com/song/media/outer/</w:t>
+      </w:r>
+      <w:proofErr w:type="spellStart"/>
+      <w:r>
+        <w:t>url?id</w:t>
+      </w:r>
+      <w:proofErr w:type="spellEnd"/>
+      <w:r>
+        <w:t>=1831494316.mp3',</w:t>
+      </w:r>
+    </w:p>
+    <w:p>
+      <w:r>
+        <w:t xml:space="preserve">            cover: 'http://p1.music.126.net/zgKJM7fZaANkRfS-oLHeOQ==/109951165825714963.jpg',</w:t>
+      </w:r>
+    </w:p>
+    <w:p>
+      <w:r>
+        <w:t xml:space="preserve">            </w:t>
+      </w:r>
+      <w:proofErr w:type="spellStart"/>
+      <w:r>
+        <w:t>lrc</w:t>
+      </w:r>
+      <w:proofErr w:type="spellEnd"/>
+      <w:r>
+        <w:t>: ''</w:t>
+      </w:r>
+    </w:p>
+    <w:p>
+      <w:r>
+        <w:t xml:space="preserve">        },</w:t>
+      </w:r>
+    </w:p>
     <w:sectPr>
       <w:pgSz w:w="11906" w:h="16838"/>
       <w:pgMar w:top="1440" w:right="1800" w:bottom="1440" w:left="1800" w:header="851" w:footer="992" w:gutter="0"/>

</xml_diff>